<commit_message>
Refactor code and modify template
</commit_message>
<xml_diff>
--- a/src/Diploms.Generator/templates/docx/norm-control.docx
+++ b/src/Diploms.Generator/templates/docx/norm-control.docx
@@ -13,8 +13,6 @@
           <w:szCs w:val="24"/>
         </w:rPr>
       </w:pPr>
-      <w:bookmarkStart w:id="0" w:name="_GoBack"/>
-      <w:bookmarkEnd w:id="0"/>
       <w:r>
         <w:rPr>
           <w:rFonts w:ascii="Times New Roman" w:hAnsi="Times New Roman" w:cs="Times New Roman"/>
@@ -395,27 +393,21 @@
         <w:tblLook w:val="0000" w:firstRow="0" w:lastRow="0" w:firstColumn="0" w:lastColumn="0" w:noHBand="0" w:noVBand="0"/>
       </w:tblPr>
       <w:tblGrid>
-        <w:gridCol w:w="4253"/>
-        <w:gridCol w:w="709"/>
+        <w:gridCol w:w="3961"/>
+        <w:gridCol w:w="1001"/>
         <w:gridCol w:w="498"/>
         <w:gridCol w:w="3699"/>
         <w:gridCol w:w="701"/>
         <w:gridCol w:w="586"/>
       </w:tblGrid>
       <w:tr>
-        <w:tblPrEx>
-          <w:tblCellMar>
-            <w:top w:w="0" w:type="dxa"/>
-            <w:bottom w:w="0" w:type="dxa"/>
-          </w:tblCellMar>
-        </w:tblPrEx>
         <w:trPr>
           <w:trHeight w:val="20"/>
           <w:jc w:val="center"/>
         </w:trPr>
         <w:tc>
           <w:tcPr>
-            <w:tcW w:w="4253" w:type="dxa"/>
+            <w:tcW w:w="3961" w:type="dxa"/>
             <w:tcBorders>
               <w:top w:val="single" w:sz="6" w:space="0" w:color="auto"/>
               <w:left w:val="single" w:sz="6" w:space="0" w:color="auto"/>
@@ -487,7 +479,7 @@
         </w:tc>
         <w:tc>
           <w:tcPr>
-            <w:tcW w:w="709" w:type="dxa"/>
+            <w:tcW w:w="1001" w:type="dxa"/>
             <w:tcBorders>
               <w:top w:val="single" w:sz="6" w:space="0" w:color="auto"/>
               <w:left w:val="single" w:sz="6" w:space="0" w:color="auto"/>
@@ -721,19 +713,13 @@
         </w:tc>
       </w:tr>
       <w:tr>
-        <w:tblPrEx>
-          <w:tblCellMar>
-            <w:top w:w="0" w:type="dxa"/>
-            <w:bottom w:w="0" w:type="dxa"/>
-          </w:tblCellMar>
-        </w:tblPrEx>
         <w:trPr>
           <w:trHeight w:val="20"/>
           <w:jc w:val="center"/>
         </w:trPr>
         <w:tc>
           <w:tcPr>
-            <w:tcW w:w="4253" w:type="dxa"/>
+            <w:tcW w:w="3961" w:type="dxa"/>
             <w:tcBorders>
               <w:top w:val="single" w:sz="6" w:space="0" w:color="auto"/>
               <w:left w:val="single" w:sz="6" w:space="0" w:color="auto"/>
@@ -767,24 +753,99 @@
         </w:tc>
         <w:tc>
           <w:tcPr>
-            <w:tcW w:w="709" w:type="dxa"/>
-            <w:tcBorders>
-              <w:top w:val="single" w:sz="6" w:space="0" w:color="auto"/>
-              <w:left w:val="single" w:sz="6" w:space="0" w:color="auto"/>
-              <w:bottom w:val="single" w:sz="6" w:space="0" w:color="auto"/>
-              <w:right w:val="single" w:sz="6" w:space="0" w:color="auto"/>
-            </w:tcBorders>
-            <w:shd w:val="clear" w:color="auto" w:fill="FFFFFF"/>
-          </w:tcPr>
-          <w:p>
-            <w:pPr>
-              <w:shd w:val="clear" w:color="auto" w:fill="FFFFFF"/>
-              <w:rPr>
-                <w:rFonts w:ascii="Times New Roman" w:hAnsi="Times New Roman" w:cs="Times New Roman"/>
-                <w:sz w:val="24"/>
-                <w:szCs w:val="24"/>
-              </w:rPr>
-            </w:pPr>
+            <w:tcW w:w="1001" w:type="dxa"/>
+            <w:tcBorders>
+              <w:top w:val="single" w:sz="6" w:space="0" w:color="auto"/>
+              <w:left w:val="single" w:sz="6" w:space="0" w:color="auto"/>
+              <w:bottom w:val="single" w:sz="6" w:space="0" w:color="auto"/>
+              <w:right w:val="single" w:sz="6" w:space="0" w:color="auto"/>
+            </w:tcBorders>
+            <w:shd w:val="clear" w:color="auto" w:fill="FFFFFF"/>
+          </w:tcPr>
+          <w:p>
+            <w:pPr>
+              <w:shd w:val="clear" w:color="auto" w:fill="FFFFFF"/>
+              <w:rPr>
+                <w:rFonts w:ascii="Times New Roman" w:hAnsi="Times New Roman" w:cs="Times New Roman"/>
+                <w:sz w:val="24"/>
+                <w:szCs w:val="24"/>
+              </w:rPr>
+            </w:pPr>
+            <w:r>
+              <w:rPr>
+                <w:rFonts w:ascii="Times New Roman" w:hAnsi="Times New Roman" w:cs="Times New Roman"/>
+                <w:sz w:val="24"/>
+                <w:szCs w:val="24"/>
+                <w:lang w:val="en-US"/>
+              </w:rPr>
+              <w:t>{#</w:t>
+            </w:r>
+            <w:proofErr w:type="spellStart"/>
+            <w:r>
+              <w:rPr>
+                <w:rFonts w:ascii="Times New Roman" w:hAnsi="Times New Roman" w:cs="Times New Roman"/>
+                <w:sz w:val="24"/>
+                <w:szCs w:val="24"/>
+                <w:lang w:val="en-US"/>
+              </w:rPr>
+              <w:t>hasTeacherReport</w:t>
+            </w:r>
+            <w:proofErr w:type="spellEnd"/>
+            <w:r>
+              <w:rPr>
+                <w:rFonts w:ascii="Times New Roman" w:hAnsi="Times New Roman" w:cs="Times New Roman"/>
+                <w:sz w:val="24"/>
+                <w:szCs w:val="24"/>
+                <w:lang w:val="en-US"/>
+              </w:rPr>
+              <w:t>}</w:t>
+            </w:r>
+            <w:r>
+              <w:rPr>
+                <w:rFonts w:ascii="Times New Roman" w:hAnsi="Times New Roman" w:cs="Times New Roman"/>
+                <w:sz w:val="24"/>
+                <w:szCs w:val="24"/>
+              </w:rPr>
+              <w:sym w:font="Wingdings" w:char="F0FC"/>
+            </w:r>
+            <w:r>
+              <w:rPr>
+                <w:rFonts w:ascii="Times New Roman" w:hAnsi="Times New Roman" w:cs="Times New Roman"/>
+                <w:sz w:val="24"/>
+                <w:szCs w:val="24"/>
+                <w:lang w:val="en-US"/>
+              </w:rPr>
+              <w:t>{</w:t>
+            </w:r>
+            <w:r>
+              <w:rPr>
+                <w:rFonts w:ascii="Times New Roman" w:hAnsi="Times New Roman" w:cs="Times New Roman"/>
+                <w:sz w:val="24"/>
+                <w:szCs w:val="24"/>
+                <w:lang w:val="en-US"/>
+              </w:rPr>
+              <w:t>/</w:t>
+            </w:r>
+            <w:proofErr w:type="spellStart"/>
+            <w:r>
+              <w:rPr>
+                <w:rFonts w:ascii="Times New Roman" w:hAnsi="Times New Roman" w:cs="Times New Roman"/>
+                <w:sz w:val="24"/>
+                <w:szCs w:val="24"/>
+                <w:lang w:val="en-US"/>
+              </w:rPr>
+              <w:t>hasTeacherReport</w:t>
+            </w:r>
+            <w:proofErr w:type="spellEnd"/>
+            <w:r>
+              <w:rPr>
+                <w:rFonts w:ascii="Times New Roman" w:hAnsi="Times New Roman" w:cs="Times New Roman"/>
+                <w:sz w:val="24"/>
+                <w:szCs w:val="24"/>
+                <w:lang w:val="en-US"/>
+              </w:rPr>
+              <w:t>}</w:t>
+            </w:r>
           </w:p>
         </w:tc>
         <w:tc>
@@ -807,6 +868,92 @@
                 <w:szCs w:val="24"/>
               </w:rPr>
             </w:pPr>
+            <w:r>
+              <w:rPr>
+                <w:rFonts w:ascii="Times New Roman" w:hAnsi="Times New Roman" w:cs="Times New Roman"/>
+                <w:sz w:val="24"/>
+                <w:szCs w:val="24"/>
+                <w:lang w:val="en-US"/>
+              </w:rPr>
+              <w:t>{</w:t>
+            </w:r>
+            <w:r>
+              <w:rPr>
+                <w:rFonts w:ascii="Times New Roman" w:hAnsi="Times New Roman" w:cs="Times New Roman"/>
+                <w:sz w:val="24"/>
+                <w:szCs w:val="24"/>
+                <w:lang w:val="en-US"/>
+              </w:rPr>
+              <w:t>^</w:t>
+            </w:r>
+            <w:proofErr w:type="spellStart"/>
+            <w:r>
+              <w:rPr>
+                <w:rFonts w:ascii="Times New Roman" w:hAnsi="Times New Roman" w:cs="Times New Roman"/>
+                <w:sz w:val="24"/>
+                <w:szCs w:val="24"/>
+                <w:lang w:val="en-US"/>
+              </w:rPr>
+              <w:t>hasTeacherRepor</w:t>
+            </w:r>
+            <w:r>
+              <w:rPr>
+                <w:rFonts w:ascii="Times New Roman" w:hAnsi="Times New Roman" w:cs="Times New Roman"/>
+                <w:sz w:val="24"/>
+                <w:szCs w:val="24"/>
+                <w:lang w:val="en-US"/>
+              </w:rPr>
+              <w:t>t</w:t>
+            </w:r>
+            <w:bookmarkStart w:id="0" w:name="_GoBack"/>
+            <w:bookmarkEnd w:id="0"/>
+            <w:proofErr w:type="spellEnd"/>
+            <w:r>
+              <w:rPr>
+                <w:rFonts w:ascii="Times New Roman" w:hAnsi="Times New Roman" w:cs="Times New Roman"/>
+                <w:sz w:val="24"/>
+                <w:szCs w:val="24"/>
+                <w:lang w:val="en-US"/>
+              </w:rPr>
+              <w:t>}</w:t>
+            </w:r>
+            <w:r>
+              <w:rPr>
+                <w:rFonts w:ascii="Times New Roman" w:hAnsi="Times New Roman" w:cs="Times New Roman"/>
+                <w:sz w:val="24"/>
+                <w:szCs w:val="24"/>
+              </w:rPr>
+              <w:sym w:font="Wingdings" w:char="F0FC"/>
+            </w:r>
+            <w:r>
+              <w:rPr>
+                <w:rFonts w:ascii="Times New Roman" w:hAnsi="Times New Roman" w:cs="Times New Roman"/>
+                <w:sz w:val="24"/>
+                <w:szCs w:val="24"/>
+                <w:lang w:val="en-US"/>
+              </w:rPr>
+              <w:t>{/</w:t>
+            </w:r>
+            <w:proofErr w:type="spellStart"/>
+            <w:r>
+              <w:rPr>
+                <w:rFonts w:ascii="Times New Roman" w:hAnsi="Times New Roman" w:cs="Times New Roman"/>
+                <w:sz w:val="24"/>
+                <w:szCs w:val="24"/>
+                <w:lang w:val="en-US"/>
+              </w:rPr>
+              <w:t>hasTeacherReport</w:t>
+            </w:r>
+            <w:proofErr w:type="spellEnd"/>
+            <w:r>
+              <w:rPr>
+                <w:rFonts w:ascii="Times New Roman" w:hAnsi="Times New Roman" w:cs="Times New Roman"/>
+                <w:sz w:val="24"/>
+                <w:szCs w:val="24"/>
+                <w:lang w:val="en-US"/>
+              </w:rPr>
+              <w:t>}</w:t>
+            </w:r>
           </w:p>
         </w:tc>
         <w:tc>
@@ -838,16 +985,7 @@
                 <w:sz w:val="24"/>
                 <w:szCs w:val="24"/>
               </w:rPr>
-              <w:t>Аннотация</w:t>
-            </w:r>
-            <w:r>
-              <w:rPr>
-                <w:rFonts w:ascii="Times New Roman" w:hAnsi="Times New Roman" w:cs="Times New Roman"/>
-                <w:b/>
-                <w:sz w:val="24"/>
-                <w:szCs w:val="24"/>
-              </w:rPr>
-              <w:t xml:space="preserve"> (до 1 стр.)</w:t>
+              <w:t>Аннотация (до 1 стр.)</w:t>
             </w:r>
           </w:p>
         </w:tc>
@@ -897,19 +1035,13 @@
         </w:tc>
       </w:tr>
       <w:tr>
-        <w:tblPrEx>
-          <w:tblCellMar>
-            <w:top w:w="0" w:type="dxa"/>
-            <w:bottom w:w="0" w:type="dxa"/>
-          </w:tblCellMar>
-        </w:tblPrEx>
         <w:trPr>
           <w:trHeight w:val="20"/>
           <w:jc w:val="center"/>
         </w:trPr>
         <w:tc>
           <w:tcPr>
-            <w:tcW w:w="4253" w:type="dxa"/>
+            <w:tcW w:w="3961" w:type="dxa"/>
             <w:tcBorders>
               <w:top w:val="single" w:sz="6" w:space="0" w:color="auto"/>
               <w:left w:val="single" w:sz="6" w:space="0" w:color="auto"/>
@@ -944,7 +1076,7 @@
         </w:tc>
         <w:tc>
           <w:tcPr>
-            <w:tcW w:w="709" w:type="dxa"/>
+            <w:tcW w:w="1001" w:type="dxa"/>
             <w:tcBorders>
               <w:top w:val="single" w:sz="6" w:space="0" w:color="auto"/>
               <w:left w:val="single" w:sz="6" w:space="0" w:color="auto"/>
@@ -1113,19 +1245,13 @@
         </w:tc>
       </w:tr>
       <w:tr>
-        <w:tblPrEx>
-          <w:tblCellMar>
-            <w:top w:w="0" w:type="dxa"/>
-            <w:bottom w:w="0" w:type="dxa"/>
-          </w:tblCellMar>
-        </w:tblPrEx>
         <w:trPr>
           <w:trHeight w:val="20"/>
           <w:jc w:val="center"/>
         </w:trPr>
         <w:tc>
           <w:tcPr>
-            <w:tcW w:w="4253" w:type="dxa"/>
+            <w:tcW w:w="3961" w:type="dxa"/>
             <w:tcBorders>
               <w:top w:val="single" w:sz="6" w:space="0" w:color="auto"/>
               <w:left w:val="single" w:sz="6" w:space="0" w:color="auto"/>
@@ -1180,7 +1306,7 @@
         </w:tc>
         <w:tc>
           <w:tcPr>
-            <w:tcW w:w="709" w:type="dxa"/>
+            <w:tcW w:w="1001" w:type="dxa"/>
             <w:tcBorders>
               <w:top w:val="single" w:sz="6" w:space="0" w:color="auto"/>
               <w:left w:val="single" w:sz="6" w:space="0" w:color="auto"/>
@@ -1268,12 +1394,6 @@
         </w:tc>
       </w:tr>
       <w:tr>
-        <w:tblPrEx>
-          <w:tblCellMar>
-            <w:top w:w="0" w:type="dxa"/>
-            <w:bottom w:w="0" w:type="dxa"/>
-          </w:tblCellMar>
-        </w:tblPrEx>
         <w:trPr>
           <w:trHeight w:val="20"/>
           <w:jc w:val="center"/>
@@ -1442,19 +1562,13 @@
         </w:tc>
       </w:tr>
       <w:tr>
-        <w:tblPrEx>
-          <w:tblCellMar>
-            <w:top w:w="0" w:type="dxa"/>
-            <w:bottom w:w="0" w:type="dxa"/>
-          </w:tblCellMar>
-        </w:tblPrEx>
         <w:trPr>
           <w:trHeight w:val="20"/>
           <w:jc w:val="center"/>
         </w:trPr>
         <w:tc>
           <w:tcPr>
-            <w:tcW w:w="4253" w:type="dxa"/>
+            <w:tcW w:w="3961" w:type="dxa"/>
             <w:tcBorders>
               <w:top w:val="single" w:sz="6" w:space="0" w:color="auto"/>
               <w:left w:val="single" w:sz="6" w:space="0" w:color="auto"/>
@@ -1534,7 +1648,7 @@
         </w:tc>
         <w:tc>
           <w:tcPr>
-            <w:tcW w:w="709" w:type="dxa"/>
+            <w:tcW w:w="1001" w:type="dxa"/>
             <w:tcBorders>
               <w:top w:val="single" w:sz="6" w:space="0" w:color="auto"/>
               <w:left w:val="single" w:sz="6" w:space="0" w:color="auto"/>
@@ -1682,19 +1796,13 @@
         </w:tc>
       </w:tr>
       <w:tr>
-        <w:tblPrEx>
-          <w:tblCellMar>
-            <w:top w:w="0" w:type="dxa"/>
-            <w:bottom w:w="0" w:type="dxa"/>
-          </w:tblCellMar>
-        </w:tblPrEx>
         <w:trPr>
           <w:trHeight w:val="20"/>
           <w:jc w:val="center"/>
         </w:trPr>
         <w:tc>
           <w:tcPr>
-            <w:tcW w:w="4253" w:type="dxa"/>
+            <w:tcW w:w="3961" w:type="dxa"/>
             <w:tcBorders>
               <w:top w:val="single" w:sz="6" w:space="0" w:color="auto"/>
               <w:left w:val="single" w:sz="6" w:space="0" w:color="auto"/>
@@ -1725,7 +1833,7 @@
         </w:tc>
         <w:tc>
           <w:tcPr>
-            <w:tcW w:w="709" w:type="dxa"/>
+            <w:tcW w:w="1001" w:type="dxa"/>
             <w:tcBorders>
               <w:top w:val="single" w:sz="6" w:space="0" w:color="auto"/>
               <w:left w:val="single" w:sz="6" w:space="0" w:color="auto"/>
@@ -1844,19 +1952,13 @@
         </w:tc>
       </w:tr>
       <w:tr>
-        <w:tblPrEx>
-          <w:tblCellMar>
-            <w:top w:w="0" w:type="dxa"/>
-            <w:bottom w:w="0" w:type="dxa"/>
-          </w:tblCellMar>
-        </w:tblPrEx>
         <w:trPr>
           <w:trHeight w:val="20"/>
           <w:jc w:val="center"/>
         </w:trPr>
         <w:tc>
           <w:tcPr>
-            <w:tcW w:w="4253" w:type="dxa"/>
+            <w:tcW w:w="3961" w:type="dxa"/>
             <w:tcBorders>
               <w:top w:val="single" w:sz="6" w:space="0" w:color="auto"/>
               <w:left w:val="single" w:sz="6" w:space="0" w:color="auto"/>
@@ -1996,7 +2098,7 @@
         </w:tc>
         <w:tc>
           <w:tcPr>
-            <w:tcW w:w="709" w:type="dxa"/>
+            <w:tcW w:w="1001" w:type="dxa"/>
             <w:tcBorders>
               <w:top w:val="single" w:sz="6" w:space="0" w:color="auto"/>
               <w:left w:val="single" w:sz="6" w:space="0" w:color="auto"/>
@@ -2115,19 +2217,13 @@
         </w:tc>
       </w:tr>
       <w:tr>
-        <w:tblPrEx>
-          <w:tblCellMar>
-            <w:top w:w="0" w:type="dxa"/>
-            <w:bottom w:w="0" w:type="dxa"/>
-          </w:tblCellMar>
-        </w:tblPrEx>
         <w:trPr>
           <w:trHeight w:val="20"/>
           <w:jc w:val="center"/>
         </w:trPr>
         <w:tc>
           <w:tcPr>
-            <w:tcW w:w="4253" w:type="dxa"/>
+            <w:tcW w:w="3961" w:type="dxa"/>
             <w:tcBorders>
               <w:top w:val="single" w:sz="6" w:space="0" w:color="auto"/>
               <w:left w:val="single" w:sz="6" w:space="0" w:color="auto"/>
@@ -2190,7 +2286,7 @@
         </w:tc>
         <w:tc>
           <w:tcPr>
-            <w:tcW w:w="709" w:type="dxa"/>
+            <w:tcW w:w="1001" w:type="dxa"/>
             <w:tcBorders>
               <w:top w:val="single" w:sz="6" w:space="0" w:color="auto"/>
               <w:left w:val="single" w:sz="6" w:space="0" w:color="auto"/>
@@ -2310,19 +2406,13 @@
         </w:tc>
       </w:tr>
       <w:tr>
-        <w:tblPrEx>
-          <w:tblCellMar>
-            <w:top w:w="0" w:type="dxa"/>
-            <w:bottom w:w="0" w:type="dxa"/>
-          </w:tblCellMar>
-        </w:tblPrEx>
         <w:trPr>
           <w:trHeight w:val="20"/>
           <w:jc w:val="center"/>
         </w:trPr>
         <w:tc>
           <w:tcPr>
-            <w:tcW w:w="4253" w:type="dxa"/>
+            <w:tcW w:w="3961" w:type="dxa"/>
             <w:tcBorders>
               <w:top w:val="single" w:sz="6" w:space="0" w:color="auto"/>
               <w:left w:val="single" w:sz="6" w:space="0" w:color="auto"/>
@@ -2433,7 +2523,7 @@
         </w:tc>
         <w:tc>
           <w:tcPr>
-            <w:tcW w:w="709" w:type="dxa"/>
+            <w:tcW w:w="1001" w:type="dxa"/>
             <w:tcBorders>
               <w:top w:val="single" w:sz="6" w:space="0" w:color="auto"/>
               <w:left w:val="single" w:sz="6" w:space="0" w:color="auto"/>
@@ -2572,12 +2662,6 @@
         <w:gridCol w:w="6143"/>
       </w:tblGrid>
       <w:tr>
-        <w:tblPrEx>
-          <w:tblCellMar>
-            <w:top w:w="0" w:type="dxa"/>
-            <w:bottom w:w="0" w:type="dxa"/>
-          </w:tblCellMar>
-        </w:tblPrEx>
         <w:trPr>
           <w:cantSplit/>
           <w:trHeight w:val="20"/>
@@ -2865,12 +2949,6 @@
         </w:tc>
       </w:tr>
       <w:tr>
-        <w:tblPrEx>
-          <w:tblCellMar>
-            <w:top w:w="0" w:type="dxa"/>
-            <w:bottom w:w="0" w:type="dxa"/>
-          </w:tblCellMar>
-        </w:tblPrEx>
         <w:trPr>
           <w:cantSplit/>
           <w:trHeight w:val="20"/>
@@ -3007,12 +3085,6 @@
         </w:tc>
       </w:tr>
       <w:tr>
-        <w:tblPrEx>
-          <w:tblCellMar>
-            <w:top w:w="0" w:type="dxa"/>
-            <w:bottom w:w="0" w:type="dxa"/>
-          </w:tblCellMar>
-        </w:tblPrEx>
         <w:trPr>
           <w:cantSplit/>
           <w:trHeight w:val="20"/>
@@ -3149,12 +3221,6 @@
         </w:tc>
       </w:tr>
       <w:tr>
-        <w:tblPrEx>
-          <w:tblCellMar>
-            <w:top w:w="0" w:type="dxa"/>
-            <w:bottom w:w="0" w:type="dxa"/>
-          </w:tblCellMar>
-        </w:tblPrEx>
         <w:trPr>
           <w:cantSplit/>
           <w:trHeight w:val="20"/>
@@ -3291,12 +3357,6 @@
         </w:tc>
       </w:tr>
       <w:tr>
-        <w:tblPrEx>
-          <w:tblCellMar>
-            <w:top w:w="0" w:type="dxa"/>
-            <w:bottom w:w="0" w:type="dxa"/>
-          </w:tblCellMar>
-        </w:tblPrEx>
         <w:trPr>
           <w:cantSplit/>
           <w:trHeight w:val="20"/>
@@ -3433,12 +3493,6 @@
         </w:tc>
       </w:tr>
       <w:tr>
-        <w:tblPrEx>
-          <w:tblCellMar>
-            <w:top w:w="0" w:type="dxa"/>
-            <w:bottom w:w="0" w:type="dxa"/>
-          </w:tblCellMar>
-        </w:tblPrEx>
         <w:trPr>
           <w:cantSplit/>
           <w:trHeight w:val="20"/>
@@ -3620,12 +3674,6 @@
         <w:gridCol w:w="517"/>
       </w:tblGrid>
       <w:tr>
-        <w:tblPrEx>
-          <w:tblCellMar>
-            <w:top w:w="0" w:type="dxa"/>
-            <w:bottom w:w="0" w:type="dxa"/>
-          </w:tblCellMar>
-        </w:tblPrEx>
         <w:trPr>
           <w:trHeight w:val="20"/>
           <w:jc w:val="center"/>
@@ -3898,12 +3946,6 @@
         </w:tc>
       </w:tr>
       <w:tr>
-        <w:tblPrEx>
-          <w:tblCellMar>
-            <w:top w:w="0" w:type="dxa"/>
-            <w:bottom w:w="0" w:type="dxa"/>
-          </w:tblCellMar>
-        </w:tblPrEx>
         <w:trPr>
           <w:trHeight w:val="278"/>
           <w:jc w:val="center"/>
@@ -4098,12 +4140,6 @@
         </w:tc>
       </w:tr>
       <w:tr>
-        <w:tblPrEx>
-          <w:tblCellMar>
-            <w:top w:w="0" w:type="dxa"/>
-            <w:bottom w:w="0" w:type="dxa"/>
-          </w:tblCellMar>
-        </w:tblPrEx>
         <w:trPr>
           <w:trHeight w:val="277"/>
           <w:jc w:val="center"/>
@@ -4242,12 +4278,6 @@
         </w:tc>
       </w:tr>
       <w:tr>
-        <w:tblPrEx>
-          <w:tblCellMar>
-            <w:top w:w="0" w:type="dxa"/>
-            <w:bottom w:w="0" w:type="dxa"/>
-          </w:tblCellMar>
-        </w:tblPrEx>
         <w:trPr>
           <w:trHeight w:val="20"/>
           <w:jc w:val="center"/>
@@ -4406,12 +4436,6 @@
         </w:tc>
       </w:tr>
       <w:tr>
-        <w:tblPrEx>
-          <w:tblCellMar>
-            <w:top w:w="0" w:type="dxa"/>
-            <w:bottom w:w="0" w:type="dxa"/>
-          </w:tblCellMar>
-        </w:tblPrEx>
         <w:trPr>
           <w:trHeight w:val="20"/>
           <w:jc w:val="center"/>
@@ -4577,12 +4601,6 @@
         </w:tc>
       </w:tr>
       <w:tr>
-        <w:tblPrEx>
-          <w:tblCellMar>
-            <w:top w:w="0" w:type="dxa"/>
-            <w:bottom w:w="0" w:type="dxa"/>
-          </w:tblCellMar>
-        </w:tblPrEx>
         <w:trPr>
           <w:trHeight w:val="20"/>
           <w:jc w:val="center"/>
@@ -4777,12 +4795,6 @@
         </w:tc>
       </w:tr>
       <w:tr>
-        <w:tblPrEx>
-          <w:tblCellMar>
-            <w:top w:w="0" w:type="dxa"/>
-            <w:bottom w:w="0" w:type="dxa"/>
-          </w:tblCellMar>
-        </w:tblPrEx>
         <w:trPr>
           <w:trHeight w:val="278"/>
           <w:jc w:val="center"/>
@@ -4983,12 +4995,6 @@
         </w:tc>
       </w:tr>
       <w:tr>
-        <w:tblPrEx>
-          <w:tblCellMar>
-            <w:top w:w="0" w:type="dxa"/>
-            <w:bottom w:w="0" w:type="dxa"/>
-          </w:tblCellMar>
-        </w:tblPrEx>
         <w:trPr>
           <w:trHeight w:val="277"/>
           <w:jc w:val="center"/>
@@ -5111,12 +5117,6 @@
         </w:tc>
       </w:tr>
       <w:tr>
-        <w:tblPrEx>
-          <w:tblCellMar>
-            <w:top w:w="0" w:type="dxa"/>
-            <w:bottom w:w="0" w:type="dxa"/>
-          </w:tblCellMar>
-        </w:tblPrEx>
         <w:trPr>
           <w:trHeight w:val="277"/>
           <w:jc w:val="center"/>
@@ -5850,6 +5850,50 @@
     <w:lsdException w:name="Subtitle" w:qFormat="1"/>
     <w:lsdException w:name="Strong" w:qFormat="1"/>
     <w:lsdException w:name="Emphasis" w:qFormat="1"/>
+    <w:lsdException w:name="Normal Table" w:semiHidden="1" w:unhideWhenUsed="1"/>
+    <w:lsdException w:name="Table Simple 1" w:semiHidden="1" w:unhideWhenUsed="1"/>
+    <w:lsdException w:name="Table Simple 2" w:semiHidden="1" w:unhideWhenUsed="1"/>
+    <w:lsdException w:name="Table Simple 3" w:semiHidden="1" w:unhideWhenUsed="1"/>
+    <w:lsdException w:name="Table Classic 1" w:semiHidden="1" w:unhideWhenUsed="1"/>
+    <w:lsdException w:name="Table Classic 2" w:semiHidden="1" w:unhideWhenUsed="1"/>
+    <w:lsdException w:name="Table Classic 3" w:semiHidden="1" w:unhideWhenUsed="1"/>
+    <w:lsdException w:name="Table Classic 4" w:semiHidden="1" w:unhideWhenUsed="1"/>
+    <w:lsdException w:name="Table Colorful 1" w:semiHidden="1" w:unhideWhenUsed="1"/>
+    <w:lsdException w:name="Table Colorful 2" w:semiHidden="1" w:unhideWhenUsed="1"/>
+    <w:lsdException w:name="Table Colorful 3" w:semiHidden="1" w:unhideWhenUsed="1"/>
+    <w:lsdException w:name="Table Columns 1" w:semiHidden="1" w:unhideWhenUsed="1"/>
+    <w:lsdException w:name="Table Columns 2" w:semiHidden="1" w:unhideWhenUsed="1"/>
+    <w:lsdException w:name="Table Columns 3" w:semiHidden="1" w:unhideWhenUsed="1"/>
+    <w:lsdException w:name="Table Columns 4" w:semiHidden="1" w:unhideWhenUsed="1"/>
+    <w:lsdException w:name="Table Columns 5" w:semiHidden="1" w:unhideWhenUsed="1"/>
+    <w:lsdException w:name="Table Grid 1" w:semiHidden="1" w:unhideWhenUsed="1"/>
+    <w:lsdException w:name="Table Grid 2" w:semiHidden="1" w:unhideWhenUsed="1"/>
+    <w:lsdException w:name="Table Grid 3" w:semiHidden="1" w:unhideWhenUsed="1"/>
+    <w:lsdException w:name="Table Grid 4" w:semiHidden="1" w:unhideWhenUsed="1"/>
+    <w:lsdException w:name="Table Grid 5" w:semiHidden="1" w:unhideWhenUsed="1"/>
+    <w:lsdException w:name="Table Grid 6" w:semiHidden="1" w:unhideWhenUsed="1"/>
+    <w:lsdException w:name="Table Grid 7" w:semiHidden="1" w:unhideWhenUsed="1"/>
+    <w:lsdException w:name="Table Grid 8" w:semiHidden="1" w:unhideWhenUsed="1"/>
+    <w:lsdException w:name="Table List 1" w:semiHidden="1" w:unhideWhenUsed="1"/>
+    <w:lsdException w:name="Table List 2" w:semiHidden="1" w:unhideWhenUsed="1"/>
+    <w:lsdException w:name="Table List 3" w:semiHidden="1" w:unhideWhenUsed="1"/>
+    <w:lsdException w:name="Table List 4" w:semiHidden="1" w:unhideWhenUsed="1"/>
+    <w:lsdException w:name="Table List 5" w:semiHidden="1" w:unhideWhenUsed="1"/>
+    <w:lsdException w:name="Table List 6" w:semiHidden="1" w:unhideWhenUsed="1"/>
+    <w:lsdException w:name="Table List 7" w:semiHidden="1" w:unhideWhenUsed="1"/>
+    <w:lsdException w:name="Table List 8" w:semiHidden="1" w:unhideWhenUsed="1"/>
+    <w:lsdException w:name="Table 3D effects 1" w:semiHidden="1" w:unhideWhenUsed="1"/>
+    <w:lsdException w:name="Table 3D effects 2" w:semiHidden="1" w:unhideWhenUsed="1"/>
+    <w:lsdException w:name="Table 3D effects 3" w:semiHidden="1" w:unhideWhenUsed="1"/>
+    <w:lsdException w:name="Table Contemporary" w:semiHidden="1" w:unhideWhenUsed="1"/>
+    <w:lsdException w:name="Table Elegant" w:semiHidden="1" w:unhideWhenUsed="1"/>
+    <w:lsdException w:name="Table Professional" w:semiHidden="1" w:unhideWhenUsed="1"/>
+    <w:lsdException w:name="Table Subtle 1" w:semiHidden="1" w:unhideWhenUsed="1"/>
+    <w:lsdException w:name="Table Subtle 2" w:semiHidden="1" w:unhideWhenUsed="1"/>
+    <w:lsdException w:name="Table Web 1" w:semiHidden="1" w:unhideWhenUsed="1"/>
+    <w:lsdException w:name="Table Web 2" w:semiHidden="1" w:unhideWhenUsed="1"/>
+    <w:lsdException w:name="Table Web 3" w:semiHidden="1" w:unhideWhenUsed="1"/>
+    <w:lsdException w:name="Table Theme" w:semiHidden="1" w:unhideWhenUsed="1"/>
     <w:lsdException w:name="Placeholder Text" w:semiHidden="1" w:uiPriority="99"/>
     <w:lsdException w:name="No Spacing" w:uiPriority="1" w:qFormat="1"/>
     <w:lsdException w:name="Light Shading" w:uiPriority="60"/>
@@ -6081,11 +6125,15 @@
   </w:style>
   <w:style w:type="character" w:default="1" w:styleId="a0">
     <w:name w:val="Default Paragraph Font"/>
+    <w:uiPriority w:val="1"/>
     <w:semiHidden/>
+    <w:unhideWhenUsed/>
   </w:style>
   <w:style w:type="table" w:default="1" w:styleId="a1">
     <w:name w:val="Normal Table"/>
+    <w:uiPriority w:val="99"/>
     <w:semiHidden/>
+    <w:unhideWhenUsed/>
     <w:tblPr>
       <w:tblInd w:w="0" w:type="dxa"/>
       <w:tblCellMar>
@@ -6098,7 +6146,9 @@
   </w:style>
   <w:style w:type="numbering" w:default="1" w:styleId="a2">
     <w:name w:val="No List"/>
+    <w:uiPriority w:val="99"/>
     <w:semiHidden/>
+    <w:unhideWhenUsed/>
   </w:style>
   <w:style w:type="table" w:styleId="a3">
     <w:name w:val="Table Grid"/>

</xml_diff>